<commit_message>
todo: pridat do er-diagramu vztah generalizace
</commit_message>
<xml_diff>
--- a/cast-1/xkotta00_xbenes56.docx
+++ b/cast-1/xkotta00_xbenes56.docx
@@ -232,7 +232,25 @@
           <w:sz w:val="40"/>
           <w:szCs w:val="40"/>
         </w:rPr>
-        <w:t>Zadání č. 57, Pivovárníci</w:t>
+        <w:t>Zadání č. 57, Pivov</w:t>
+      </w:r>
+      <w:r>
+        <w:rPr>
+          <w:b/>
+          <w:bCs/>
+          <w:sz w:val="40"/>
+          <w:szCs w:val="40"/>
+        </w:rPr>
+        <w:t>a</w:t>
+      </w:r>
+      <w:r>
+        <w:rPr>
+          <w:b/>
+          <w:bCs/>
+          <w:sz w:val="40"/>
+          <w:szCs w:val="40"/>
+        </w:rPr>
+        <w:t>rníci</w:t>
       </w:r>
     </w:p>
     <w:p>
@@ -420,17 +438,17 @@
       </w:pPr>
       <w:r>
         <w:drawing>
-          <wp:anchor behindDoc="0" distT="0" distB="0" distL="0" distR="0" simplePos="0" locked="0" layoutInCell="1" allowOverlap="1" relativeHeight="3">
+          <wp:anchor behindDoc="0" distT="0" distB="0" distL="0" distR="0" simplePos="0" locked="0" layoutInCell="1" allowOverlap="1" relativeHeight="4">
             <wp:simplePos x="0" y="0"/>
             <wp:positionH relativeFrom="column">
-              <wp:posOffset>-272415</wp:posOffset>
+              <wp:posOffset>-220345</wp:posOffset>
             </wp:positionH>
             <wp:positionV relativeFrom="paragraph">
-              <wp:posOffset>-84455</wp:posOffset>
+              <wp:posOffset>-261620</wp:posOffset>
             </wp:positionV>
-            <wp:extent cx="6744335" cy="6539230"/>
+            <wp:extent cx="6184265" cy="6635750"/>
             <wp:effectExtent l="0" t="0" r="0" b="0"/>
-            <wp:wrapSquare wrapText="largest"/>
+            <wp:wrapTopAndBottom/>
             <wp:docPr id="2" name="Obrázek1" descr=""/>
             <wp:cNvGraphicFramePr>
               <a:graphicFrameLocks xmlns:a="http://schemas.openxmlformats.org/drawingml/2006/main" noChangeAspect="1"/>
@@ -446,7 +464,7 @@
                   </pic:nvPicPr>
                   <pic:blipFill>
                     <a:blip r:embed="rId3"/>
-                    <a:srcRect l="0" t="22425" r="16103" b="10792"/>
+                    <a:srcRect l="0" t="22266" r="19696" b="6990"/>
                     <a:stretch>
                       <a:fillRect/>
                     </a:stretch>
@@ -454,7 +472,7 @@
                   <pic:spPr bwMode="auto">
                     <a:xfrm>
                       <a:off x="0" y="0"/>
-                      <a:ext cx="6744335" cy="6539230"/>
+                      <a:ext cx="6184265" cy="6635750"/>
                     </a:xfrm>
                     <a:prstGeom prst="rect">
                       <a:avLst/>
@@ -486,7 +504,29 @@
           <w:szCs w:val="22"/>
           <w:lang w:val="cs-CZ" w:eastAsia="en-US" w:bidi="ar-SA"/>
         </w:rPr>
-        <w:t>brázek 1: model případů užití</w:t>
+        <w:t xml:space="preserve">brázek 1: </w:t>
+      </w:r>
+      <w:r>
+        <w:rPr>
+          <w:rFonts w:eastAsia="Calibri" w:cs="" w:cstheme="minorBidi" w:eastAsiaTheme="minorHAnsi"/>
+          <w:color w:val="auto"/>
+          <w:kern w:val="0"/>
+          <w:sz w:val="22"/>
+          <w:szCs w:val="22"/>
+          <w:lang w:val="cs-CZ" w:eastAsia="en-US" w:bidi="ar-SA"/>
+        </w:rPr>
+        <w:t>diagram</w:t>
+      </w:r>
+      <w:r>
+        <w:rPr>
+          <w:rFonts w:eastAsia="Calibri" w:cs="" w:cstheme="minorBidi" w:eastAsiaTheme="minorHAnsi"/>
+          <w:color w:val="auto"/>
+          <w:kern w:val="0"/>
+          <w:sz w:val="22"/>
+          <w:szCs w:val="22"/>
+          <w:lang w:val="cs-CZ" w:eastAsia="en-US" w:bidi="ar-SA"/>
+        </w:rPr>
+        <w:t xml:space="preserve"> případů užití</w:t>
       </w:r>
     </w:p>
     <w:p>
@@ -494,119 +534,82 @@
         <w:pStyle w:val="Normal"/>
         <w:spacing w:before="0" w:after="160"/>
         <w:rPr>
-          <w:sz w:val="28"/>
-          <w:szCs w:val="28"/>
-        </w:rPr>
-      </w:pPr>
-      <w:r>
-        <w:rPr>
-          <w:sz w:val="28"/>
-          <w:szCs w:val="28"/>
-        </w:rPr>
+          <w:sz w:val="24"/>
+          <w:szCs w:val="24"/>
+        </w:rPr>
+      </w:pPr>
+      <w:r>
+        <w:rPr>
+          <w:sz w:val="24"/>
+          <w:szCs w:val="24"/>
+        </w:rPr>
+        <w:t xml:space="preserve">Popis modelu případů užití: </w:t>
       </w:r>
     </w:p>
     <w:p>
       <w:pPr>
         <w:pStyle w:val="Normal"/>
         <w:spacing w:before="0" w:after="160"/>
-        <w:rPr>
-          <w:sz w:val="28"/>
-          <w:szCs w:val="28"/>
-        </w:rPr>
-      </w:pPr>
-      <w:r>
-        <w:rPr>
-          <w:sz w:val="28"/>
-          <w:szCs w:val="28"/>
-        </w:rPr>
+        <w:jc w:val="both"/>
+        <w:rPr/>
+      </w:pPr>
+      <w:r>
+        <w:rPr>
+          <w:sz w:val="24"/>
+          <w:szCs w:val="24"/>
+        </w:rPr>
+        <w:t xml:space="preserve">Účastník uživatel může editovat svůj účet, vyhledávat pivovar, pivo nebo konkrétní hospodu, hodnotit piva i hospody, zapisovat si množství vypitého piva nebo dodat certifikát aby se mohl stát sládkem. </w:t>
+      </w:r>
+      <w:r>
+        <w:rPr>
+          <w:rFonts w:eastAsia="Calibri" w:cs="" w:cstheme="minorBidi" w:eastAsiaTheme="minorHAnsi"/>
+          <w:color w:val="auto"/>
+          <w:kern w:val="0"/>
+          <w:sz w:val="24"/>
+          <w:szCs w:val="24"/>
+          <w:lang w:val="cs-CZ" w:eastAsia="en-US" w:bidi="ar-SA"/>
+        </w:rPr>
+        <w:t>Uživatel zobecňuje účastníka certifikovaný sládek, ten může přidávat pivo a spravovat své várky piv.</w:t>
+      </w:r>
+      <w:r>
+        <w:rPr>
+          <w:sz w:val="24"/>
+          <w:szCs w:val="24"/>
+        </w:rPr>
+        <w:t xml:space="preserve"> </w:t>
+      </w:r>
+      <w:r>
+        <w:rPr>
+          <w:sz w:val="24"/>
+          <w:szCs w:val="24"/>
+        </w:rPr>
+        <w:t xml:space="preserve">Účastník pivovar může uzavírat rámcové smlouvy s účastníkem hospoda, </w:t>
+      </w:r>
+      <w:r>
+        <w:rPr>
+          <w:sz w:val="24"/>
+          <w:szCs w:val="24"/>
+        </w:rPr>
+        <w:t>spravovat své várky piv, které mu patří a také přidávat svá vlastní piva. Účastník hospoda může s pivovarem uzavírat rámcové smlouvy, spravovat své várky piv a také si upravit své údaje o hospodě. Všechny uživatele a hospody spravuje účastník administrátor.</w:t>
       </w:r>
     </w:p>
     <w:p>
       <w:pPr>
         <w:pStyle w:val="Normal"/>
         <w:spacing w:before="0" w:after="160"/>
-        <w:rPr>
-          <w:sz w:val="28"/>
-          <w:szCs w:val="28"/>
-        </w:rPr>
-      </w:pPr>
-      <w:r>
-        <w:rPr>
-          <w:sz w:val="28"/>
-          <w:szCs w:val="28"/>
-        </w:rPr>
-      </w:r>
-    </w:p>
-    <w:p>
-      <w:pPr>
-        <w:pStyle w:val="Normal"/>
-        <w:spacing w:before="0" w:after="160"/>
-        <w:rPr>
-          <w:sz w:val="28"/>
-          <w:szCs w:val="28"/>
-        </w:rPr>
-      </w:pPr>
-      <w:r>
-        <w:rPr>
-          <w:sz w:val="28"/>
-          <w:szCs w:val="28"/>
-        </w:rPr>
-      </w:r>
-    </w:p>
-    <w:p>
-      <w:pPr>
-        <w:pStyle w:val="Normal"/>
-        <w:spacing w:before="0" w:after="160"/>
-        <w:rPr>
-          <w:sz w:val="28"/>
-          <w:szCs w:val="28"/>
-        </w:rPr>
-      </w:pPr>
-      <w:r>
-        <w:rPr>
-          <w:sz w:val="28"/>
-          <w:szCs w:val="28"/>
-        </w:rPr>
-      </w:r>
-    </w:p>
-    <w:p>
-      <w:pPr>
-        <w:pStyle w:val="Normal"/>
-        <w:spacing w:before="0" w:after="160"/>
-        <w:rPr>
-          <w:sz w:val="28"/>
-          <w:szCs w:val="28"/>
-        </w:rPr>
-      </w:pPr>
-      <w:r>
-        <w:rPr>
-          <w:sz w:val="28"/>
-          <w:szCs w:val="28"/>
-        </w:rPr>
-      </w:r>
-    </w:p>
-    <w:p>
-      <w:pPr>
-        <w:pStyle w:val="Normal"/>
-        <w:spacing w:before="0" w:after="160"/>
-        <w:rPr>
-          <w:sz w:val="28"/>
-          <w:szCs w:val="28"/>
-        </w:rPr>
-      </w:pPr>
-      <w:r>
-        <w:rPr>
-          <w:sz w:val="28"/>
-          <w:szCs w:val="28"/>
-        </w:rPr>
+        <w:jc w:val="center"/>
+        <w:rPr/>
+      </w:pPr>
+      <w:r>
+        <w:rPr/>
         <w:drawing>
-          <wp:anchor behindDoc="0" distT="0" distB="0" distL="0" distR="0" simplePos="0" locked="0" layoutInCell="1" allowOverlap="1" relativeHeight="4">
+          <wp:anchor behindDoc="0" distT="0" distB="0" distL="0" distR="0" simplePos="0" locked="0" layoutInCell="1" allowOverlap="1" relativeHeight="3">
             <wp:simplePos x="0" y="0"/>
             <wp:positionH relativeFrom="column">
-              <wp:align>center</wp:align>
+              <wp:posOffset>-859790</wp:posOffset>
             </wp:positionH>
             <wp:positionV relativeFrom="paragraph">
-              <wp:posOffset>635</wp:posOffset>
+              <wp:posOffset>85725</wp:posOffset>
             </wp:positionV>
             <wp:extent cx="7333615" cy="7761605"/>
             <wp:effectExtent l="0" t="0" r="0" b="0"/>
@@ -679,38 +682,15 @@
         <w:pStyle w:val="Normal"/>
         <w:spacing w:before="0" w:after="160"/>
         <w:rPr>
-          <w:sz w:val="28"/>
-          <w:szCs w:val="28"/>
-        </w:rPr>
-      </w:pPr>
-      <w:r>
-        <w:rPr/>
-      </w:r>
-    </w:p>
-    <w:p>
-      <w:pPr>
-        <w:pStyle w:val="Normal"/>
-        <w:spacing w:before="0" w:after="160"/>
-        <w:rPr>
-          <w:sz w:val="28"/>
-          <w:szCs w:val="28"/>
-        </w:rPr>
-      </w:pPr>
-      <w:r>
-        <w:rPr/>
-      </w:r>
-    </w:p>
-    <w:p>
-      <w:pPr>
-        <w:pStyle w:val="Normal"/>
-        <w:spacing w:before="0" w:after="160"/>
-        <w:rPr>
-          <w:sz w:val="28"/>
-          <w:szCs w:val="28"/>
-        </w:rPr>
-      </w:pPr>
-      <w:r>
-        <w:rPr/>
+          <w:sz w:val="24"/>
+          <w:szCs w:val="24"/>
+        </w:rPr>
+      </w:pPr>
+      <w:r>
+        <w:rPr>
+          <w:sz w:val="24"/>
+          <w:szCs w:val="24"/>
+        </w:rPr>
         <w:t>Popis datového modelu:</w:t>
       </w:r>
     </w:p>
@@ -719,117 +699,21 @@
         <w:pStyle w:val="Normal"/>
         <w:spacing w:before="0" w:after="160"/>
         <w:jc w:val="both"/>
-        <w:rPr/>
+        <w:rPr>
+          <w:sz w:val="24"/>
+          <w:szCs w:val="24"/>
+        </w:rPr>
       </w:pPr>
       <w:r>
         <w:rPr>
           <w:rFonts w:eastAsia="Calibri" w:cs="" w:cstheme="minorBidi" w:eastAsiaTheme="minorHAnsi"/>
           <w:color w:val="auto"/>
           <w:kern w:val="0"/>
-          <w:sz w:val="28"/>
-          <w:szCs w:val="28"/>
+          <w:sz w:val="24"/>
+          <w:szCs w:val="24"/>
           <w:lang w:val="cs-CZ" w:eastAsia="en-US" w:bidi="ar-SA"/>
         </w:rPr>
-        <w:t>P</w:t>
-      </w:r>
-      <w:r>
-        <w:rPr>
-          <w:rFonts w:eastAsia="Calibri" w:cs="" w:cstheme="minorBidi" w:eastAsiaTheme="minorHAnsi"/>
-          <w:color w:val="auto"/>
-          <w:kern w:val="0"/>
-          <w:sz w:val="28"/>
-          <w:szCs w:val="28"/>
-          <w:lang w:val="cs-CZ" w:eastAsia="en-US" w:bidi="ar-SA"/>
-        </w:rPr>
-        <w:t xml:space="preserve">ivo </w:t>
-      </w:r>
-      <w:r>
-        <w:rPr>
-          <w:rFonts w:eastAsia="Calibri" w:cs="" w:cstheme="minorBidi" w:eastAsiaTheme="minorHAnsi"/>
-          <w:color w:val="auto"/>
-          <w:kern w:val="0"/>
-          <w:sz w:val="28"/>
-          <w:szCs w:val="28"/>
-          <w:lang w:val="cs-CZ" w:eastAsia="en-US" w:bidi="ar-SA"/>
-        </w:rPr>
-        <w:t>(entita pivo)</w:t>
-      </w:r>
-      <w:r>
-        <w:rPr>
-          <w:rFonts w:eastAsia="Calibri" w:cs="" w:cstheme="minorBidi" w:eastAsiaTheme="minorHAnsi"/>
-          <w:color w:val="auto"/>
-          <w:kern w:val="0"/>
-          <w:sz w:val="28"/>
-          <w:szCs w:val="28"/>
-          <w:lang w:val="cs-CZ" w:eastAsia="en-US" w:bidi="ar-SA"/>
-        </w:rPr>
-        <w:t xml:space="preserve"> se vaří z určitého množství a druhu chmelu </w:t>
-      </w:r>
-      <w:r>
-        <w:rPr>
-          <w:rFonts w:eastAsia="Calibri" w:cs="" w:cstheme="minorBidi" w:eastAsiaTheme="minorHAnsi"/>
-          <w:color w:val="auto"/>
-          <w:kern w:val="0"/>
-          <w:sz w:val="28"/>
-          <w:szCs w:val="28"/>
-          <w:lang w:val="cs-CZ" w:eastAsia="en-US" w:bidi="ar-SA"/>
-        </w:rPr>
-        <w:t>(entita chmel)</w:t>
-      </w:r>
-      <w:r>
-        <w:rPr>
-          <w:rFonts w:eastAsia="Calibri" w:cs="" w:cstheme="minorBidi" w:eastAsiaTheme="minorHAnsi"/>
-          <w:color w:val="auto"/>
-          <w:kern w:val="0"/>
-          <w:sz w:val="28"/>
-          <w:szCs w:val="28"/>
-          <w:lang w:val="cs-CZ" w:eastAsia="en-US" w:bidi="ar-SA"/>
-        </w:rPr>
-        <w:t xml:space="preserve">, sladu </w:t>
-      </w:r>
-      <w:r>
-        <w:rPr>
-          <w:rFonts w:eastAsia="Calibri" w:cs="" w:cstheme="minorBidi" w:eastAsiaTheme="minorHAnsi"/>
-          <w:color w:val="auto"/>
-          <w:kern w:val="0"/>
-          <w:sz w:val="28"/>
-          <w:szCs w:val="28"/>
-          <w:lang w:val="cs-CZ" w:eastAsia="en-US" w:bidi="ar-SA"/>
-        </w:rPr>
-        <w:t>(entita slad)</w:t>
-      </w:r>
-      <w:r>
-        <w:rPr>
-          <w:rFonts w:eastAsia="Calibri" w:cs="" w:cstheme="minorBidi" w:eastAsiaTheme="minorHAnsi"/>
-          <w:color w:val="auto"/>
-          <w:kern w:val="0"/>
-          <w:sz w:val="28"/>
-          <w:szCs w:val="28"/>
-          <w:lang w:val="cs-CZ" w:eastAsia="en-US" w:bidi="ar-SA"/>
-        </w:rPr>
-        <w:t xml:space="preserve"> a kvasnic </w:t>
-      </w:r>
-      <w:r>
-        <w:rPr>
-          <w:rFonts w:eastAsia="Calibri" w:cs="" w:cstheme="minorBidi" w:eastAsiaTheme="minorHAnsi"/>
-          <w:color w:val="auto"/>
-          <w:kern w:val="0"/>
-          <w:sz w:val="28"/>
-          <w:szCs w:val="28"/>
-          <w:lang w:val="cs-CZ" w:eastAsia="en-US" w:bidi="ar-SA"/>
-        </w:rPr>
-        <w:t xml:space="preserve">(entita kvasnice). Ty dodává určitá prodejna (entita prodejna), která v určitém čase disponuje konkrétním množstvím těchto surovin. Pivo vaří sládek (entita sládek) ve várkách (entita várka), může vařit pod záštitou pivovaru (entita pivovar) nebo sám na sebe. </w:t>
-      </w:r>
-      <w:r>
-        <w:rPr>
-          <w:rFonts w:eastAsia="Calibri" w:cs="" w:cstheme="minorBidi" w:eastAsiaTheme="minorHAnsi"/>
-          <w:color w:val="auto"/>
-          <w:kern w:val="0"/>
-          <w:sz w:val="28"/>
-          <w:szCs w:val="28"/>
-          <w:lang w:val="cs-CZ" w:eastAsia="en-US" w:bidi="ar-SA"/>
-        </w:rPr>
-        <w:t xml:space="preserve">Svůj druh piva může přidat jak pivovar tak sládek. Hospoda (entita hospoda) si může koupit pivo o určité objemu z várky uvařeného piva nebo může s pivovarem uzavřít rámcovou smlouvu (entita rámcová smlouva), kdy bude od pivovaru pravidelně odepírat pivo. Uživatel (entita uživatel) může hodnotit hospody (entita hodnocení hospod), hodnotit pivo (entita hodnocení piva) nebo si zapisovat vypitá piva (entita seznam vypitých piv). Uživatel může ke svému účtu připojit ověřený </w:t>
+        <w:t xml:space="preserve">Pivo (entita pivo) se vaří z určitého množství a druhu chmelu (entita chmel), sladu (entita slad) a kvasnic (entita kvasnice). Ty dodává určitá prodejna (entita prodejna), která v určitém čase disponuje konkrétním množstvím těchto surovin. Pivo vaří sládek (entita sládek) ve várkách (entita várka), může vařit pod záštitou pivovaru (entita pivovar) nebo sám na sebe. Svůj druh piva může přidat jak pivovar tak sládek. Hospoda (entita hospoda) si může koupit pivo o určité objemu z várky uvařeného piva nebo může s pivovarem uzavřít rámcovou smlouvu (entita rámcová smlouva), kdy bude od pivovaru pravidelně odepírat pivo. Uživatel (entita uživatel) může hodnotit hospody (entita hodnocení hospod), hodnotit pivo (entita hodnocení piva) nebo si zapisovat vypitá piva (entita seznam vypitých piv). Uživatel může ke svému účtu připojit ověřený </w:t>
       </w:r>
       <w:r>
         <w:rPr>
@@ -841,8 +725,8 @@
           <w:color w:val="auto"/>
           <w:spacing w:val="0"/>
           <w:kern w:val="0"/>
-          <w:sz w:val="28"/>
-          <w:szCs w:val="28"/>
+          <w:sz w:val="24"/>
+          <w:szCs w:val="24"/>
           <w:lang w:val="cs-CZ" w:eastAsia="en-US" w:bidi="ar-SA"/>
         </w:rPr>
         <w:t>sládkovský</w:t>
@@ -852,8 +736,8 @@
           <w:rFonts w:eastAsia="Calibri" w:cs="" w:cstheme="minorBidi" w:eastAsiaTheme="minorHAnsi"/>
           <w:color w:val="auto"/>
           <w:kern w:val="0"/>
-          <w:sz w:val="28"/>
-          <w:szCs w:val="28"/>
+          <w:sz w:val="24"/>
+          <w:szCs w:val="24"/>
           <w:lang w:val="cs-CZ" w:eastAsia="en-US" w:bidi="ar-SA"/>
         </w:rPr>
         <w:t xml:space="preserve"> diplom (entita sládkovský diplom) a stát se tak certifikovaným sládkem, který může také pivo vařit, přidávat a prodávat.</w:t>
@@ -864,12 +748,15 @@
         <w:pStyle w:val="Normal"/>
         <w:spacing w:before="0" w:after="160"/>
         <w:rPr>
-          <w:sz w:val="28"/>
-          <w:szCs w:val="28"/>
-        </w:rPr>
-      </w:pPr>
-      <w:r>
-        <w:rPr/>
+          <w:sz w:val="24"/>
+          <w:szCs w:val="24"/>
+        </w:rPr>
+      </w:pPr>
+      <w:r>
+        <w:rPr>
+          <w:sz w:val="24"/>
+          <w:szCs w:val="24"/>
+        </w:rPr>
       </w:r>
     </w:p>
     <w:sectPr>

</xml_diff>

<commit_message>
upraveno na tytulni strnce erd -> diagram tříd
</commit_message>
<xml_diff>
--- a/cast-1/xkotta00_xbenes56.docx
+++ b/cast-1/xkotta00_xbenes56.docx
@@ -210,7 +210,18 @@
           <w:sz w:val="40"/>
           <w:szCs w:val="40"/>
         </w:rPr>
-        <w:t>Model případů užití, datový model (ERD)</w:t>
+        <w:t xml:space="preserve">Model případů užití, </w:t>
+      </w:r>
+      <w:r>
+        <w:rPr>
+          <w:rFonts w:eastAsia="Calibri" w:cs="" w:cstheme="minorBidi" w:eastAsiaTheme="minorHAnsi"/>
+          <w:color w:val="auto"/>
+          <w:kern w:val="0"/>
+          <w:sz w:val="40"/>
+          <w:szCs w:val="40"/>
+          <w:lang w:val="cs-CZ" w:eastAsia="en-US" w:bidi="ar-SA"/>
+        </w:rPr>
+        <w:t>diagram tříd</w:t>
       </w:r>
     </w:p>
     <w:p>
@@ -232,25 +243,7 @@
           <w:sz w:val="40"/>
           <w:szCs w:val="40"/>
         </w:rPr>
-        <w:t>Zadání č. 57, Pivov</w:t>
-      </w:r>
-      <w:r>
-        <w:rPr>
-          <w:b/>
-          <w:bCs/>
-          <w:sz w:val="40"/>
-          <w:szCs w:val="40"/>
-        </w:rPr>
-        <w:t>a</w:t>
-      </w:r>
-      <w:r>
-        <w:rPr>
-          <w:b/>
-          <w:bCs/>
-          <w:sz w:val="40"/>
-          <w:szCs w:val="40"/>
-        </w:rPr>
-        <w:t>rníci</w:t>
+        <w:t>Zadání č. 57, Pivovarníci</w:t>
       </w:r>
     </w:p>
     <w:p>
@@ -464,7 +457,7 @@
                   </pic:nvPicPr>
                   <pic:blipFill>
                     <a:blip r:embed="rId3"/>
-                    <a:srcRect l="0" t="22266" r="19696" b="6990"/>
+                    <a:srcRect l="0" t="22271" r="19699" b="6993"/>
                     <a:stretch>
                       <a:fillRect/>
                     </a:stretch>
@@ -515,7 +508,7 @@
           <w:szCs w:val="22"/>
           <w:lang w:val="cs-CZ" w:eastAsia="en-US" w:bidi="ar-SA"/>
         </w:rPr>
-        <w:t>diagram</w:t>
+        <w:t>model</w:t>
       </w:r>
       <w:r>
         <w:rPr>
@@ -576,21 +569,7 @@
           <w:sz w:val="24"/>
           <w:szCs w:val="24"/>
         </w:rPr>
-        <w:t xml:space="preserve"> </w:t>
-      </w:r>
-      <w:r>
-        <w:rPr>
-          <w:sz w:val="24"/>
-          <w:szCs w:val="24"/>
-        </w:rPr>
-        <w:t xml:space="preserve">Účastník pivovar může uzavírat rámcové smlouvy s účastníkem hospoda, </w:t>
-      </w:r>
-      <w:r>
-        <w:rPr>
-          <w:sz w:val="24"/>
-          <w:szCs w:val="24"/>
-        </w:rPr>
-        <w:t>spravovat své várky piv, které mu patří a také přidávat svá vlastní piva. Účastník hospoda může s pivovarem uzavírat rámcové smlouvy, spravovat své várky piv a také si upravit své údaje o hospodě. Všechny uživatele a hospody spravuje účastník administrátor.</w:t>
+        <w:t xml:space="preserve"> Účastník pivovar může uzavírat rámcové smlouvy s účastníkem hospoda, spravovat své várky piv, které mu patří a také přidávat svá vlastní piva. Účastník hospoda může s pivovarem uzavírat rámcové smlouvy, spravovat své várky piv a také si upravit své údaje o hospodě. Všechny uživatele a hospody spravuje účastník administrátor.</w:t>
       </w:r>
     </w:p>
     <w:p>
@@ -658,7 +637,18 @@
       </w:pPr>
       <w:r>
         <w:rPr/>
-        <w:t>Obrázek 2: datový model</w:t>
+        <w:t xml:space="preserve">Obrázek 2: </w:t>
+      </w:r>
+      <w:r>
+        <w:rPr>
+          <w:rFonts w:eastAsia="Calibri" w:cs="" w:cstheme="minorBidi" w:eastAsiaTheme="minorHAnsi"/>
+          <w:color w:val="auto"/>
+          <w:kern w:val="0"/>
+          <w:sz w:val="22"/>
+          <w:szCs w:val="22"/>
+          <w:lang w:val="cs-CZ" w:eastAsia="en-US" w:bidi="ar-SA"/>
+        </w:rPr>
+        <w:t>diagram tříd</w:t>
       </w:r>
     </w:p>
     <w:p>
@@ -753,10 +743,7 @@
         </w:rPr>
       </w:pPr>
       <w:r>
-        <w:rPr>
-          <w:sz w:val="24"/>
-          <w:szCs w:val="24"/>
-        </w:rPr>
+        <w:rPr/>
       </w:r>
     </w:p>
     <w:sectPr>

</xml_diff>

<commit_message>
uprava popisu erd pro generalizaci
</commit_message>
<xml_diff>
--- a/cast-1/xkotta00_xbenes56.docx
+++ b/cast-1/xkotta00_xbenes56.docx
@@ -457,7 +457,7 @@
                   </pic:nvPicPr>
                   <pic:blipFill>
                     <a:blip r:embed="rId3"/>
-                    <a:srcRect l="0" t="22290" r="19699" b="6993"/>
+                    <a:srcRect l="0" t="22295" r="19699" b="6993"/>
                     <a:stretch>
                       <a:fillRect/>
                     </a:stretch>
@@ -553,8 +553,6 @@
     <w:p>
       <w:pPr>
         <w:pStyle w:val="Normal"/>
-        <w:spacing w:before="0" w:after="160"/>
-        <w:jc w:val="center"/>
         <w:rPr/>
       </w:pPr>
       <w:r>
@@ -568,7 +566,7 @@
             <wp:positionV relativeFrom="paragraph">
               <wp:posOffset>635</wp:posOffset>
             </wp:positionV>
-            <wp:extent cx="7263765" cy="7402195"/>
+            <wp:extent cx="7267575" cy="7404735"/>
             <wp:effectExtent l="0" t="0" r="0" b="0"/>
             <wp:wrapSquare wrapText="largest"/>
             <wp:docPr id="3" name="Obrázek3" descr=""/>
@@ -593,7 +591,7 @@
                   <pic:spPr bwMode="auto">
                     <a:xfrm>
                       <a:off x="0" y="0"/>
-                      <a:ext cx="7263765" cy="7402195"/>
+                      <a:ext cx="7267575" cy="7404735"/>
                     </a:xfrm>
                     <a:prstGeom prst="rect">
                       <a:avLst/>
@@ -655,7 +653,10 @@
         </w:rPr>
       </w:pPr>
       <w:r>
-        <w:rPr/>
+        <w:rPr>
+          <w:sz w:val="24"/>
+          <w:szCs w:val="24"/>
+        </w:rPr>
       </w:r>
     </w:p>
     <w:p>
@@ -668,7 +669,10 @@
         </w:rPr>
       </w:pPr>
       <w:r>
-        <w:rPr/>
+        <w:rPr>
+          <w:sz w:val="24"/>
+          <w:szCs w:val="24"/>
+        </w:rPr>
       </w:r>
     </w:p>
     <w:p>
@@ -743,7 +747,95 @@
           <w:szCs w:val="24"/>
           <w:lang w:val="cs-CZ" w:eastAsia="en-US" w:bidi="ar-SA"/>
         </w:rPr>
-        <w:t xml:space="preserve">Pivo (entita pivo) se vaří z určitého množství a druhu chmelu (entita chmel), sladu (entita slad) a kvasnic (entita kvasnice). Ty dodává určitá prodejna (entita prodejna), která v určitém čase disponuje konkrétním množstvím těchto surovin. Pivo vaří sládek (entita sládek) ve várkách (entita várka), může vařit pod záštitou pivovaru (entita pivovar) nebo sám na sebe. Svůj druh piva může přidat jak pivovar tak sládek. Hospoda (entita hospoda) si může koupit pivo o určité objemu z várky uvařeného piva nebo může s pivovarem uzavřít rámcovou smlouvu (entita rámcová smlouva), kdy bude od pivovaru pravidelně odepírat pivo. Uživatel (entita uživatel) může hodnotit hospody (entita hodnocení hospod), hodnotit pivo (entita hodnocení piva) nebo si zapisovat vypitá piva (entita seznam vypitých piv). Uživatel může ke svému účtu připojit ověřený </w:t>
+        <w:t xml:space="preserve">Pivo (entita pivo) se vaří z určitého množství a druhu </w:t>
+      </w:r>
+      <w:r>
+        <w:rPr>
+          <w:rFonts w:eastAsia="Calibri" w:cs="" w:cstheme="minorBidi" w:eastAsiaTheme="minorHAnsi"/>
+          <w:color w:val="auto"/>
+          <w:kern w:val="0"/>
+          <w:sz w:val="24"/>
+          <w:szCs w:val="24"/>
+          <w:lang w:val="cs-CZ" w:eastAsia="en-US" w:bidi="ar-SA"/>
+        </w:rPr>
+        <w:t>suroviny</w:t>
+      </w:r>
+      <w:r>
+        <w:rPr>
+          <w:rFonts w:eastAsia="Calibri" w:cs="" w:cstheme="minorBidi" w:eastAsiaTheme="minorHAnsi"/>
+          <w:color w:val="auto"/>
+          <w:kern w:val="0"/>
+          <w:sz w:val="24"/>
+          <w:szCs w:val="24"/>
+          <w:lang w:val="cs-CZ" w:eastAsia="en-US" w:bidi="ar-SA"/>
+        </w:rPr>
+        <w:t xml:space="preserve"> (entita </w:t>
+      </w:r>
+      <w:r>
+        <w:rPr>
+          <w:rFonts w:eastAsia="Calibri" w:cs="" w:cstheme="minorBidi" w:eastAsiaTheme="minorHAnsi"/>
+          <w:color w:val="auto"/>
+          <w:kern w:val="0"/>
+          <w:sz w:val="24"/>
+          <w:szCs w:val="24"/>
+          <w:lang w:val="cs-CZ" w:eastAsia="en-US" w:bidi="ar-SA"/>
+        </w:rPr>
+        <w:t>surovina</w:t>
+      </w:r>
+      <w:r>
+        <w:rPr>
+          <w:rFonts w:eastAsia="Calibri" w:cs="" w:cstheme="minorBidi" w:eastAsiaTheme="minorHAnsi"/>
+          <w:color w:val="auto"/>
+          <w:kern w:val="0"/>
+          <w:sz w:val="24"/>
+          <w:szCs w:val="24"/>
+          <w:lang w:val="cs-CZ" w:eastAsia="en-US" w:bidi="ar-SA"/>
+        </w:rPr>
+        <w:t xml:space="preserve">), </w:t>
+      </w:r>
+      <w:r>
+        <w:rPr>
+          <w:rFonts w:eastAsia="Calibri" w:cs="" w:cstheme="minorBidi" w:eastAsiaTheme="minorHAnsi"/>
+          <w:color w:val="auto"/>
+          <w:kern w:val="0"/>
+          <w:sz w:val="24"/>
+          <w:szCs w:val="24"/>
+          <w:lang w:val="cs-CZ" w:eastAsia="en-US" w:bidi="ar-SA"/>
+        </w:rPr>
+        <w:t>ta generalizuje konkrétní přísady jako slad, kvas a chmel</w:t>
+      </w:r>
+      <w:r>
+        <w:rPr>
+          <w:rFonts w:eastAsia="Calibri" w:cs="" w:cstheme="minorBidi" w:eastAsiaTheme="minorHAnsi"/>
+          <w:color w:val="auto"/>
+          <w:kern w:val="0"/>
+          <w:sz w:val="24"/>
+          <w:szCs w:val="24"/>
+          <w:lang w:val="cs-CZ" w:eastAsia="en-US" w:bidi="ar-SA"/>
+        </w:rPr>
+        <w:t xml:space="preserve">. Ty dodává určitá prodejna (entita prodejna), která v určitém čase disponuje konkrétním množstvím těchto surovin. Pivo vaří sládek (entita sládek) ve várkách (entita várka), může vařit pod záštitou pivovaru (entita pivovar) nebo sám na sebe. Svůj druh piva může přidat jak pivovar tak sládek. Hospoda (entita hospoda) si může koupit pivo o určité objemu z várky uvařeného piva nebo může s pivovarem uzavřít rámcovou smlouvu (entita rámcová smlouva), kdy bude od pivovaru pravidelně odepírat pivo. Uživatel (entita uživatel) může hodnotit hospody (entita hodnocení hospod), hodnotit pivo (entita hodnocení piva) nebo si zapisovat vypitá piva (entita seznam vypitých piv). </w:t>
+      </w:r>
+      <w:r>
+        <w:rPr>
+          <w:rFonts w:eastAsia="Calibri" w:cs="" w:cstheme="minorBidi" w:eastAsiaTheme="minorHAnsi"/>
+          <w:color w:val="auto"/>
+          <w:kern w:val="0"/>
+          <w:sz w:val="24"/>
+          <w:szCs w:val="24"/>
+          <w:lang w:val="cs-CZ" w:eastAsia="en-US" w:bidi="ar-SA"/>
+        </w:rPr>
+        <w:t>Uživatel zobecňuje sládka a administrátora.</w:t>
+      </w:r>
+      <w:r>
+        <w:rPr>
+          <w:rFonts w:eastAsia="Calibri" w:cs="" w:cstheme="minorBidi" w:eastAsiaTheme="minorHAnsi"/>
+          <w:color w:val="auto"/>
+          <w:kern w:val="0"/>
+          <w:sz w:val="24"/>
+          <w:szCs w:val="24"/>
+          <w:lang w:val="cs-CZ" w:eastAsia="en-US" w:bidi="ar-SA"/>
+        </w:rPr>
+        <w:t xml:space="preserve"> Uživatel může ke svému účtu připojit ověřený </w:t>
       </w:r>
       <w:r>
         <w:rPr>

</xml_diff>

<commit_message>
vyexportováno do pdf, zrušení sládek a administrátor přidáni jako typ uživatele
</commit_message>
<xml_diff>
--- a/cast-1/xkotta00_xbenes56.docx
+++ b/cast-1/xkotta00_xbenes56.docx
@@ -566,7 +566,7 @@
             <wp:positionV relativeFrom="paragraph">
               <wp:posOffset>635</wp:posOffset>
             </wp:positionV>
-            <wp:extent cx="7267575" cy="7404735"/>
+            <wp:extent cx="7350125" cy="7799705"/>
             <wp:effectExtent l="0" t="0" r="0" b="0"/>
             <wp:wrapSquare wrapText="largest"/>
             <wp:docPr id="3" name="Obrázek3" descr=""/>
@@ -591,7 +591,7 @@
                   <pic:spPr bwMode="auto">
                     <a:xfrm>
                       <a:off x="0" y="0"/>
-                      <a:ext cx="7267575" cy="7404735"/>
+                      <a:ext cx="7350125" cy="7799705"/>
                     </a:xfrm>
                     <a:prstGeom prst="rect">
                       <a:avLst/>
@@ -747,7 +747,7 @@
           <w:szCs w:val="24"/>
           <w:lang w:val="cs-CZ" w:eastAsia="en-US" w:bidi="ar-SA"/>
         </w:rPr>
-        <w:t xml:space="preserve">Pivo (entita pivo) se vaří z určitého množství a druhu </w:t>
+        <w:t xml:space="preserve">Pivo (entita pivo) se vaří z určitého množství a druhu suroviny (entita surovina), ta generalizuje konkrétní přísady jako slad, kvas a chmel. Ty dodává určitá prodejna (entita prodejna), která v určitém čase disponuje konkrétním množstvím těchto surovin. Pivo vaří sládek </w:t>
       </w:r>
       <w:r>
         <w:rPr>
@@ -758,7 +758,7 @@
           <w:szCs w:val="24"/>
           <w:lang w:val="cs-CZ" w:eastAsia="en-US" w:bidi="ar-SA"/>
         </w:rPr>
-        <w:t>suroviny</w:t>
+        <w:t>(entitat uživatel,   typ užvatele - sládek)</w:t>
       </w:r>
       <w:r>
         <w:rPr>
@@ -769,7 +769,7 @@
           <w:szCs w:val="24"/>
           <w:lang w:val="cs-CZ" w:eastAsia="en-US" w:bidi="ar-SA"/>
         </w:rPr>
-        <w:t xml:space="preserve"> (entita </w:t>
+        <w:t xml:space="preserve"> ve várkách (entita várka), může vařit pod záštitou pivovaru (entita pivovar) nebo sám na sebe. Svůj druh piva může přidat jak pivovar tak sládek. Hospoda (entita hospoda) si může koupit pivo o určité objemu z várky uvařeného piva nebo může s pivovarem uzavřít rámcovou smlouvu (entita rámcová smlouva), kdy bude od pivovaru pravidelně odepírat pivo. Uživatel (entita uživatel) může hodnotit hospody (entita hodnocení hospod), hodnotit pivo (entita hodnocení piva) nebo si zapisovat vypitá piva (entita seznam vypitých piv). </w:t>
       </w:r>
       <w:r>
         <w:rPr>
@@ -780,7 +780,7 @@
           <w:szCs w:val="24"/>
           <w:lang w:val="cs-CZ" w:eastAsia="en-US" w:bidi="ar-SA"/>
         </w:rPr>
-        <w:t>surovina</w:t>
+        <w:t>Atribut typ uživatele určuje jestli je uživatel běžný uživatel, sládek nebo administrátor</w:t>
       </w:r>
       <w:r>
         <w:rPr>
@@ -791,51 +791,7 @@
           <w:szCs w:val="24"/>
           <w:lang w:val="cs-CZ" w:eastAsia="en-US" w:bidi="ar-SA"/>
         </w:rPr>
-        <w:t xml:space="preserve">), </w:t>
-      </w:r>
-      <w:r>
-        <w:rPr>
-          <w:rFonts w:eastAsia="Calibri" w:cs="" w:cstheme="minorBidi" w:eastAsiaTheme="minorHAnsi"/>
-          <w:color w:val="auto"/>
-          <w:kern w:val="0"/>
-          <w:sz w:val="24"/>
-          <w:szCs w:val="24"/>
-          <w:lang w:val="cs-CZ" w:eastAsia="en-US" w:bidi="ar-SA"/>
-        </w:rPr>
-        <w:t>ta generalizuje konkrétní přísady jako slad, kvas a chmel</w:t>
-      </w:r>
-      <w:r>
-        <w:rPr>
-          <w:rFonts w:eastAsia="Calibri" w:cs="" w:cstheme="minorBidi" w:eastAsiaTheme="minorHAnsi"/>
-          <w:color w:val="auto"/>
-          <w:kern w:val="0"/>
-          <w:sz w:val="24"/>
-          <w:szCs w:val="24"/>
-          <w:lang w:val="cs-CZ" w:eastAsia="en-US" w:bidi="ar-SA"/>
-        </w:rPr>
-        <w:t xml:space="preserve">. Ty dodává určitá prodejna (entita prodejna), která v určitém čase disponuje konkrétním množstvím těchto surovin. Pivo vaří sládek (entita sládek) ve várkách (entita várka), může vařit pod záštitou pivovaru (entita pivovar) nebo sám na sebe. Svůj druh piva může přidat jak pivovar tak sládek. Hospoda (entita hospoda) si může koupit pivo o určité objemu z várky uvařeného piva nebo může s pivovarem uzavřít rámcovou smlouvu (entita rámcová smlouva), kdy bude od pivovaru pravidelně odepírat pivo. Uživatel (entita uživatel) může hodnotit hospody (entita hodnocení hospod), hodnotit pivo (entita hodnocení piva) nebo si zapisovat vypitá piva (entita seznam vypitých piv). </w:t>
-      </w:r>
-      <w:r>
-        <w:rPr>
-          <w:rFonts w:eastAsia="Calibri" w:cs="" w:cstheme="minorBidi" w:eastAsiaTheme="minorHAnsi"/>
-          <w:color w:val="auto"/>
-          <w:kern w:val="0"/>
-          <w:sz w:val="24"/>
-          <w:szCs w:val="24"/>
-          <w:lang w:val="cs-CZ" w:eastAsia="en-US" w:bidi="ar-SA"/>
-        </w:rPr>
-        <w:t>Uživatel zobecňuje sládka a administrátora.</w:t>
-      </w:r>
-      <w:r>
-        <w:rPr>
-          <w:rFonts w:eastAsia="Calibri" w:cs="" w:cstheme="minorBidi" w:eastAsiaTheme="minorHAnsi"/>
-          <w:color w:val="auto"/>
-          <w:kern w:val="0"/>
-          <w:sz w:val="24"/>
-          <w:szCs w:val="24"/>
-          <w:lang w:val="cs-CZ" w:eastAsia="en-US" w:bidi="ar-SA"/>
-        </w:rPr>
-        <w:t xml:space="preserve"> Uživatel může ke svému účtu připojit ověřený </w:t>
+        <w:t xml:space="preserve">. Uživatel může ke svému účtu připojit ověřený </w:t>
       </w:r>
       <w:r>
         <w:rPr>

</xml_diff>

<commit_message>
přidáno do use-case akce přihlásit se
</commit_message>
<xml_diff>
--- a/cast-1/xkotta00_xbenes56.docx
+++ b/cast-1/xkotta00_xbenes56.docx
@@ -431,17 +431,17 @@
       </w:pPr>
       <w:r>
         <w:drawing>
-          <wp:anchor behindDoc="0" distT="0" distB="0" distL="0" distR="0" simplePos="0" locked="0" layoutInCell="1" allowOverlap="1" relativeHeight="3">
+          <wp:anchor behindDoc="0" distT="0" distB="0" distL="0" distR="0" simplePos="0" locked="0" layoutInCell="1" allowOverlap="1" relativeHeight="4">
             <wp:simplePos x="0" y="0"/>
             <wp:positionH relativeFrom="column">
-              <wp:posOffset>-220345</wp:posOffset>
+              <wp:posOffset>-91440</wp:posOffset>
             </wp:positionH>
             <wp:positionV relativeFrom="paragraph">
-              <wp:posOffset>-261620</wp:posOffset>
+              <wp:posOffset>-370205</wp:posOffset>
             </wp:positionV>
-            <wp:extent cx="6184265" cy="6635750"/>
+            <wp:extent cx="6163945" cy="6940550"/>
             <wp:effectExtent l="0" t="0" r="0" b="0"/>
-            <wp:wrapTopAndBottom/>
+            <wp:wrapSquare wrapText="largest"/>
             <wp:docPr id="2" name="Obrázek1" descr=""/>
             <wp:cNvGraphicFramePr>
               <a:graphicFrameLocks xmlns:a="http://schemas.openxmlformats.org/drawingml/2006/main" noChangeAspect="1"/>
@@ -457,7 +457,6 @@
                   </pic:nvPicPr>
                   <pic:blipFill>
                     <a:blip r:embed="rId3"/>
-                    <a:srcRect l="0" t="22295" r="19699" b="6993"/>
                     <a:stretch>
                       <a:fillRect/>
                     </a:stretch>
@@ -465,7 +464,7 @@
                   <pic:spPr bwMode="auto">
                     <a:xfrm>
                       <a:off x="0" y="0"/>
-                      <a:ext cx="6184265" cy="6635750"/>
+                      <a:ext cx="6163945" cy="6940550"/>
                     </a:xfrm>
                     <a:prstGeom prst="rect">
                       <a:avLst/>
@@ -558,7 +557,7 @@
       <w:r>
         <w:rPr/>
         <w:drawing>
-          <wp:anchor behindDoc="0" distT="0" distB="0" distL="0" distR="0" simplePos="0" locked="0" layoutInCell="1" allowOverlap="1" relativeHeight="4">
+          <wp:anchor behindDoc="0" distT="0" distB="0" distL="0" distR="0" simplePos="0" locked="0" layoutInCell="1" allowOverlap="1" relativeHeight="3">
             <wp:simplePos x="0" y="0"/>
             <wp:positionH relativeFrom="column">
               <wp:align>center</wp:align>
@@ -747,51 +746,7 @@
           <w:szCs w:val="24"/>
           <w:lang w:val="cs-CZ" w:eastAsia="en-US" w:bidi="ar-SA"/>
         </w:rPr>
-        <w:t xml:space="preserve">Pivo (entita pivo) se vaří z určitého množství a druhu suroviny (entita surovina), ta generalizuje konkrétní přísady jako slad, kvas a chmel. Ty dodává určitá prodejna (entita prodejna), která v určitém čase disponuje konkrétním množstvím těchto surovin. Pivo vaří sládek </w:t>
-      </w:r>
-      <w:r>
-        <w:rPr>
-          <w:rFonts w:eastAsia="Calibri" w:cs="" w:cstheme="minorBidi" w:eastAsiaTheme="minorHAnsi"/>
-          <w:color w:val="auto"/>
-          <w:kern w:val="0"/>
-          <w:sz w:val="24"/>
-          <w:szCs w:val="24"/>
-          <w:lang w:val="cs-CZ" w:eastAsia="en-US" w:bidi="ar-SA"/>
-        </w:rPr>
-        <w:t>(entitat uživatel,   typ užvatele - sládek)</w:t>
-      </w:r>
-      <w:r>
-        <w:rPr>
-          <w:rFonts w:eastAsia="Calibri" w:cs="" w:cstheme="minorBidi" w:eastAsiaTheme="minorHAnsi"/>
-          <w:color w:val="auto"/>
-          <w:kern w:val="0"/>
-          <w:sz w:val="24"/>
-          <w:szCs w:val="24"/>
-          <w:lang w:val="cs-CZ" w:eastAsia="en-US" w:bidi="ar-SA"/>
-        </w:rPr>
-        <w:t xml:space="preserve"> ve várkách (entita várka), může vařit pod záštitou pivovaru (entita pivovar) nebo sám na sebe. Svůj druh piva může přidat jak pivovar tak sládek. Hospoda (entita hospoda) si může koupit pivo o určité objemu z várky uvařeného piva nebo může s pivovarem uzavřít rámcovou smlouvu (entita rámcová smlouva), kdy bude od pivovaru pravidelně odepírat pivo. Uživatel (entita uživatel) může hodnotit hospody (entita hodnocení hospod), hodnotit pivo (entita hodnocení piva) nebo si zapisovat vypitá piva (entita seznam vypitých piv). </w:t>
-      </w:r>
-      <w:r>
-        <w:rPr>
-          <w:rFonts w:eastAsia="Calibri" w:cs="" w:cstheme="minorBidi" w:eastAsiaTheme="minorHAnsi"/>
-          <w:color w:val="auto"/>
-          <w:kern w:val="0"/>
-          <w:sz w:val="24"/>
-          <w:szCs w:val="24"/>
-          <w:lang w:val="cs-CZ" w:eastAsia="en-US" w:bidi="ar-SA"/>
-        </w:rPr>
-        <w:t>Atribut typ uživatele určuje jestli je uživatel běžný uživatel, sládek nebo administrátor</w:t>
-      </w:r>
-      <w:r>
-        <w:rPr>
-          <w:rFonts w:eastAsia="Calibri" w:cs="" w:cstheme="minorBidi" w:eastAsiaTheme="minorHAnsi"/>
-          <w:color w:val="auto"/>
-          <w:kern w:val="0"/>
-          <w:sz w:val="24"/>
-          <w:szCs w:val="24"/>
-          <w:lang w:val="cs-CZ" w:eastAsia="en-US" w:bidi="ar-SA"/>
-        </w:rPr>
-        <w:t xml:space="preserve">. Uživatel může ke svému účtu připojit ověřený </w:t>
+        <w:t xml:space="preserve">Pivo (entita pivo) se vaří z určitého množství a druhu suroviny (entita surovina), ta generalizuje konkrétní přísady jako slad, kvas a chmel. Ty dodává určitá prodejna (entita prodejna), která v určitém čase disponuje konkrétním množstvím těchto surovin. Pivo vaří sládek (entitat uživatel,   typ užvatele - sládek) ve várkách (entita várka), může vařit pod záštitou pivovaru (entita pivovar) nebo sám na sebe. Svůj druh piva může přidat jak pivovar tak sládek. Hospoda (entita hospoda) si může koupit pivo o určité objemu z várky uvařeného piva nebo může s pivovarem uzavřít rámcovou smlouvu (entita rámcová smlouva), kdy bude od pivovaru pravidelně odepírat pivo. Uživatel (entita uživatel) může hodnotit hospody (entita hodnocení hospod), hodnotit pivo (entita hodnocení piva) nebo si zapisovat vypitá piva (entita seznam vypitých piv). Atribut typ uživatele určuje jestli je uživatel běžný uživatel, sládek nebo administrátor. Uživatel může ke svému účtu připojit ověřený </w:t>
       </w:r>
       <w:r>
         <w:rPr>

</xml_diff>

<commit_message>
use case - přidání obyčejného nepřihlášeného účastníka
</commit_message>
<xml_diff>
--- a/cast-1/xkotta00_xbenes56.docx
+++ b/cast-1/xkotta00_xbenes56.docx
@@ -434,12 +434,12 @@
           <wp:anchor behindDoc="0" distT="0" distB="0" distL="0" distR="0" simplePos="0" locked="0" layoutInCell="1" allowOverlap="1" relativeHeight="4">
             <wp:simplePos x="0" y="0"/>
             <wp:positionH relativeFrom="column">
-              <wp:posOffset>-91440</wp:posOffset>
+              <wp:posOffset>-400685</wp:posOffset>
             </wp:positionH>
             <wp:positionV relativeFrom="paragraph">
-              <wp:posOffset>-370205</wp:posOffset>
+              <wp:posOffset>-222250</wp:posOffset>
             </wp:positionV>
-            <wp:extent cx="6163945" cy="6940550"/>
+            <wp:extent cx="6731635" cy="8049260"/>
             <wp:effectExtent l="0" t="0" r="0" b="0"/>
             <wp:wrapSquare wrapText="largest"/>
             <wp:docPr id="2" name="Obrázek1" descr=""/>
@@ -464,7 +464,7 @@
                   <pic:spPr bwMode="auto">
                     <a:xfrm>
                       <a:off x="0" y="0"/>
-                      <a:ext cx="6163945" cy="6940550"/>
+                      <a:ext cx="6731635" cy="8049260"/>
                     </a:xfrm>
                     <a:prstGeom prst="rect">
                       <a:avLst/>
@@ -509,6 +509,45 @@
         </w:rPr>
       </w:pPr>
       <w:r>
+        <w:rPr/>
+      </w:r>
+    </w:p>
+    <w:p>
+      <w:pPr>
+        <w:pStyle w:val="Normal"/>
+        <w:spacing w:before="0" w:after="160"/>
+        <w:rPr>
+          <w:sz w:val="24"/>
+          <w:szCs w:val="24"/>
+        </w:rPr>
+      </w:pPr>
+      <w:r>
+        <w:rPr/>
+      </w:r>
+    </w:p>
+    <w:p>
+      <w:pPr>
+        <w:pStyle w:val="Normal"/>
+        <w:spacing w:before="0" w:after="160"/>
+        <w:rPr>
+          <w:sz w:val="24"/>
+          <w:szCs w:val="24"/>
+        </w:rPr>
+      </w:pPr>
+      <w:r>
+        <w:rPr/>
+      </w:r>
+    </w:p>
+    <w:p>
+      <w:pPr>
+        <w:pStyle w:val="Normal"/>
+        <w:spacing w:before="0" w:after="160"/>
+        <w:rPr>
+          <w:sz w:val="24"/>
+          <w:szCs w:val="24"/>
+        </w:rPr>
+      </w:pPr>
+      <w:r>
         <w:rPr>
           <w:sz w:val="24"/>
           <w:szCs w:val="24"/>
@@ -523,6 +562,24 @@
         <w:jc w:val="both"/>
         <w:rPr/>
       </w:pPr>
+      <w:r>
+        <w:rPr>
+          <w:rFonts w:eastAsia="Calibri" w:cs="" w:cstheme="minorBidi" w:eastAsiaTheme="minorHAnsi"/>
+          <w:color w:val="auto"/>
+          <w:kern w:val="0"/>
+          <w:sz w:val="24"/>
+          <w:szCs w:val="24"/>
+          <w:lang w:val="cs-CZ" w:eastAsia="en-US" w:bidi="ar-SA"/>
+        </w:rPr>
+        <w:t>Účastník</w:t>
+      </w:r>
+      <w:r>
+        <w:rPr>
+          <w:sz w:val="24"/>
+          <w:szCs w:val="24"/>
+        </w:rPr>
+        <w:t xml:space="preserve"> návštěvník představuje nepřihlášeného nebo nezaregistrovaného uživatele, který si může zaregistrovat nový účet nebo se přihlásit ke stávajícímu účtu. </w:t>
+      </w:r>
       <w:r>
         <w:rPr>
           <w:sz w:val="24"/>
@@ -746,29 +803,7 @@
           <w:szCs w:val="24"/>
           <w:lang w:val="cs-CZ" w:eastAsia="en-US" w:bidi="ar-SA"/>
         </w:rPr>
-        <w:t>Pivo (entita pivo) se vaří z určitého množství a druhu suroviny (entita surovina), ta generalizuje konkrétní přísady jako slad, kvas a chmel. Ty dodává určitá prodejna (entita prodejna), která v určitém čase disponuje konkrétním množstvím těchto surovin. Pivo vaří sládek (entitat uživatel,   typ užvatele - sládek) ve várkách (entita várka), může vařit pod záštitou pivovaru (entita pivovar) nebo sám na sebe. Svůj druh piva může přidat jak pivovar tak sládek. Hospoda (entita hospoda) si může koupit pivo o určité objemu z várky uvařeného piva nebo může s pivovarem uzavřít rámcovou smlouvu (entita rámcová smlouva), kdy bude od pivovaru pravidelně ode</w:t>
-      </w:r>
-      <w:r>
-        <w:rPr>
-          <w:rFonts w:eastAsia="Calibri" w:cs="" w:cstheme="minorBidi" w:eastAsiaTheme="minorHAnsi"/>
-          <w:color w:val="auto"/>
-          <w:kern w:val="0"/>
-          <w:sz w:val="24"/>
-          <w:szCs w:val="24"/>
-          <w:lang w:val="cs-CZ" w:eastAsia="en-US" w:bidi="ar-SA"/>
-        </w:rPr>
-        <w:t>b</w:t>
-      </w:r>
-      <w:r>
-        <w:rPr>
-          <w:rFonts w:eastAsia="Calibri" w:cs="" w:cstheme="minorBidi" w:eastAsiaTheme="minorHAnsi"/>
-          <w:color w:val="auto"/>
-          <w:kern w:val="0"/>
-          <w:sz w:val="24"/>
-          <w:szCs w:val="24"/>
-          <w:lang w:val="cs-CZ" w:eastAsia="en-US" w:bidi="ar-SA"/>
-        </w:rPr>
-        <w:t xml:space="preserve">írat pivo. Uživatel (entita uživatel) může hodnotit hospody (entita hodnocení hospod), hodnotit pivo (entita hodnocení piva) nebo si zapisovat vypitá piva (entita seznam vypitých piv). Atribut typ uživatele určuje jestli je uživatel běžný uživatel, sládek nebo administrátor. Uživatel může ke svému účtu připojit ověřený </w:t>
+        <w:t xml:space="preserve">Pivo (entita pivo) se vaří z určitého množství a druhu suroviny (entita surovina), ta generalizuje konkrétní přísady jako slad, kvas a chmel. Ty dodává určitá prodejna (entita prodejna), která v určitém čase disponuje konkrétním množstvím těchto surovin. Pivo vaří sládek (entitat uživatel,   typ užvatele - sládek) ve várkách (entita várka), může vařit pod záštitou pivovaru (entita pivovar) nebo sám na sebe. Svůj druh piva může přidat jak pivovar tak sládek. Hospoda (entita hospoda) si může koupit pivo o určité objemu z várky uvařeného piva nebo může s pivovarem uzavřít rámcovou smlouvu (entita rámcová smlouva), kdy bude od pivovaru pravidelně odebírat pivo. Uživatel (entita uživatel) může hodnotit hospody (entita hodnocení hospod), hodnotit pivo (entita hodnocení piva) nebo si zapisovat vypitá piva (entita seznam vypitých piv). Atribut typ uživatele určuje jestli je uživatel běžný uživatel, sládek nebo administrátor. Uživatel může ke svému účtu připojit ověřený </w:t>
       </w:r>
       <w:r>
         <w:rPr>

</xml_diff>